<commit_message>
Updates section 2 deliverables, dsc and jsc issue has been addressed
</commit_message>
<xml_diff>
--- a/section3/out/HippoAI_Validation_Plan.docx
+++ b/section3/out/HippoAI_Validation_Plan.docx
@@ -75,10 +75,7 @@
         <w:t>:</w:t>
       </w:r>
       <w:r>
-        <w:t xml:space="preserve"> Algorithm for </w:t>
-      </w:r>
-      <w:r>
-        <w:t>calculating Hippocampus volume from curated Hippocampus MR volumes.</w:t>
+        <w:t xml:space="preserve"> Algorithm for calculating Hippocampus volume from curated Hippocampus MR volumes.</w:t>
       </w:r>
     </w:p>
     <w:p/>
@@ -130,16 +127,7 @@
         <w:t xml:space="preserve">This algorithm is intended to be used </w:t>
       </w:r>
       <w:r>
-        <w:t>for calculating Hippocampus volume from Hippocampus MR volumes</w:t>
-      </w:r>
-      <w:r>
-        <w:t xml:space="preserve"> </w:t>
-      </w:r>
-      <w:r>
-        <w:t>c</w:t>
-      </w:r>
-      <w:r>
-        <w:t xml:space="preserve">reated from the </w:t>
+        <w:t xml:space="preserve">for calculating Hippocampus volume from Hippocampus MR volumes created from the </w:t>
       </w:r>
       <w:proofErr w:type="spellStart"/>
       <w:r>
@@ -356,7 +344,27 @@
           <w:color w:val="24292E"/>
           <w:shd w:val="clear" w:color="auto" w:fill="FFFFFF"/>
         </w:rPr>
-        <w:t xml:space="preserve"> tool were then analyzed and the volume of the Hippocampus was calculated for each image. Images that did not fall within the range of Hippocampus volumes as depicted in the established Hippocampus volume ground truth (see ground through section for further details), were discarded. The resulting images (around 260) were then split into training, validation and test datasets. The training dataset compromised of about 208 out of 260 of the images.</w:t>
+        <w:t xml:space="preserve"> tool were then analyzed and the volume of the Hippocampus was calculated for each image. Images that did not fall within the range of Hippocampus volumes as depicted in the established Hippocampus volume ground truth (see ground through section for further details), were discarded. The resulting images (around 260) were then split into training, validation and test datasets. The training dataset compromised of about </w:t>
+      </w:r>
+      <w:r>
+        <w:rPr>
+          <w:rStyle w:val="Strong"/>
+          <w:b w:val="0"/>
+          <w:bCs w:val="0"/>
+          <w:color w:val="24292E"/>
+          <w:shd w:val="clear" w:color="auto" w:fill="FFFFFF"/>
+        </w:rPr>
+        <w:t xml:space="preserve">208 </w:t>
+      </w:r>
+      <w:r>
+        <w:rPr>
+          <w:rStyle w:val="Strong"/>
+          <w:b w:val="0"/>
+          <w:bCs w:val="0"/>
+          <w:color w:val="24292E"/>
+          <w:shd w:val="clear" w:color="auto" w:fill="FFFFFF"/>
+        </w:rPr>
+        <w:t>out of 260 of the images.</w:t>
       </w:r>
     </w:p>
     <w:p>
@@ -676,20 +684,13 @@
           <w:sz w:val="20"/>
           <w:szCs w:val="20"/>
         </w:rPr>
-        <w:t xml:space="preserve">: </w:t>
+        <w:t>: Nomogram - Female, Right Hippocampus Volume, Corrected for Head Size</w:t>
       </w:r>
       <w:r>
         <w:rPr>
           <w:sz w:val="20"/>
           <w:szCs w:val="20"/>
         </w:rPr>
-        <w:t>Nomogram - Female, Right Hippocampus Volume, Corrected for Head Size</w:t>
-      </w:r>
-      <w:r>
-        <w:rPr>
-          <w:sz w:val="20"/>
-          <w:szCs w:val="20"/>
-        </w:rPr>
         <w:br/>
         <w:t>Source: Nobis, L., Manohar, S.G., Smith, S.M., Alfaro-Almagro, F., Jenkinson, M., Mackay, C.E., Husain, M. Hippocampal volume across age: Nomograms derived from over 19,700 people in UK Biobank. Neuroimage: Clinical, 23(2019), pp. 2213-1582.</w:t>
       </w:r>
@@ -742,7 +743,27 @@
           <w:color w:val="24292E"/>
           <w:shd w:val="clear" w:color="auto" w:fill="FFFFFF"/>
         </w:rPr>
-        <w:t xml:space="preserve">performance of the algorithm was measured by computing the Dice and Jaccard similarity coefficients between the inferred labels created from the algorithm and labels from a test dataset of around 26 volumes. The Dice and Jaccard similarity coefficients were then averaged to provide an overall performance for the algorithm. In the real world physically measuring the volume of the Hippocampus in the imaging volume and loading imaging volumes generated from the algorithm and measuring the Hippocampus in these images would present a more robust and reassuring albeit more tedious way to assess performance. Another intermediary approach maybe to use computed </w:t>
+        <w:t xml:space="preserve">performance of the algorithm was measured by computing the Dice and Jaccard similarity coefficients between the inferred labels created from the algorithm and labels from a test dataset of around </w:t>
+      </w:r>
+      <w:r>
+        <w:rPr>
+          <w:rStyle w:val="Strong"/>
+          <w:b w:val="0"/>
+          <w:bCs w:val="0"/>
+          <w:color w:val="24292E"/>
+          <w:shd w:val="clear" w:color="auto" w:fill="FFFFFF"/>
+        </w:rPr>
+        <w:t>26</w:t>
+      </w:r>
+      <w:r>
+        <w:rPr>
+          <w:rStyle w:val="Strong"/>
+          <w:b w:val="0"/>
+          <w:bCs w:val="0"/>
+          <w:color w:val="24292E"/>
+          <w:shd w:val="clear" w:color="auto" w:fill="FFFFFF"/>
+        </w:rPr>
+        <w:t xml:space="preserve"> volumes. The Dice and Jaccard similarity coefficients were then averaged to provide an overall performance for the algorithm. In the real world physically measuring the volume of the Hippocampus in the imaging volume and loading imaging volumes generated from the algorithm and measuring the Hippocampus in these images would present a more robust and reassuring albeit more tedious way to assess performance. Another intermediary approach maybe to use computed </w:t>
       </w:r>
       <w:proofErr w:type="spellStart"/>
       <w:r>
@@ -1429,6 +1450,7 @@
   <w:style w:type="character" w:default="1" w:styleId="DefaultParagraphFont">
     <w:name w:val="Default Paragraph Font"/>
     <w:uiPriority w:val="1"/>
+    <w:semiHidden/>
     <w:unhideWhenUsed/>
   </w:style>
   <w:style w:type="table" w:default="1" w:styleId="TableNormal">

</xml_diff>